<commit_message>
created a new folder and added a new file
</commit_message>
<xml_diff>
--- a/CV/CV.docx
+++ b/CV/CV.docx
@@ -727,7 +727,27 @@
           <w:szCs w:val="24"/>
           <w:lang w:val="en-US"/>
         </w:rPr>
-        <w:t xml:space="preserve"> List. This is done in order to feel like a real programmer who can work in a team.</w:t>
+        <w:t xml:space="preserve"> List. This is done </w:t>
+      </w:r>
+      <w:proofErr w:type="gramStart"/>
+      <w:r>
+        <w:rPr>
+          <w:color w:val="000000" w:themeColor="text1"/>
+          <w:sz w:val="24"/>
+          <w:szCs w:val="24"/>
+          <w:lang w:val="en-US"/>
+        </w:rPr>
+        <w:t>in order to</w:t>
+      </w:r>
+      <w:proofErr w:type="gramEnd"/>
+      <w:r>
+        <w:rPr>
+          <w:color w:val="000000" w:themeColor="text1"/>
+          <w:sz w:val="24"/>
+          <w:szCs w:val="24"/>
+          <w:lang w:val="en-US"/>
+        </w:rPr>
+        <w:t xml:space="preserve"> feel like a real programmer who can work in a team.</w:t>
       </w:r>
       <w:r>
         <w:rPr>
@@ -789,7 +809,27 @@
           <w:szCs w:val="24"/>
           <w:lang w:val="en-US"/>
         </w:rPr>
-        <w:t>JS, HTML, CSS, Axios(basics), React(React-Form), Git</w:t>
+        <w:t xml:space="preserve">JS, HTML, CSS, Axios(basics), </w:t>
+      </w:r>
+      <w:proofErr w:type="gramStart"/>
+      <w:r>
+        <w:rPr>
+          <w:color w:val="000000" w:themeColor="text1"/>
+          <w:sz w:val="24"/>
+          <w:szCs w:val="24"/>
+          <w:lang w:val="en-US"/>
+        </w:rPr>
+        <w:t>React(</w:t>
+      </w:r>
+      <w:proofErr w:type="gramEnd"/>
+      <w:r>
+        <w:rPr>
+          <w:color w:val="000000" w:themeColor="text1"/>
+          <w:sz w:val="24"/>
+          <w:szCs w:val="24"/>
+          <w:lang w:val="en-US"/>
+        </w:rPr>
+        <w:t>React-Form), Git</w:t>
       </w:r>
     </w:p>
     <w:p>
@@ -1292,6 +1332,17 @@
         </w:rPr>
         <w:t xml:space="preserve">Introduction to Network - </w:t>
       </w:r>
+      <w:hyperlink r:id="rId11" w:history="1">
+        <w:r>
+          <w:rPr>
+            <w:rStyle w:val="a3"/>
+            <w:sz w:val="24"/>
+            <w:szCs w:val="24"/>
+            <w:lang w:val="en-US"/>
+          </w:rPr>
+          <w:t>click</w:t>
+        </w:r>
+      </w:hyperlink>
     </w:p>
     <w:sectPr>
       <w:pgSz w:w="11906" w:h="16838"/>

</xml_diff>